<commit_message>
thinking about adding whale photos
</commit_message>
<xml_diff>
--- a/Manuscript/Appendix_1_NRdorsal_analyses.docx
+++ b/Manuscript/Appendix_1_NRdorsal_analyses.docx
@@ -200,7 +200,7 @@
         <w:t xml:space="preserve">). </w:t>
       </w:r>
       <w:r>
-        <w:t xml:space="preserve">This likely reflects the lack of a distinct boundary for the base of the dorsal fin found in several whales, which can also be hard to distinguish depending on light and water conditions. </w:t>
+        <w:t xml:space="preserve">This likely reflects the lack of a distinct boundary for the base of the dorsal fin in several whales, which can also be hard to distinguish depending on light and water conditions. </w:t>
       </w:r>
     </w:p>
     <w:p/>
@@ -404,16 +404,7 @@
         <w:pStyle w:val="Heading1"/>
       </w:pPr>
       <w:r>
-        <w:t>S1.</w:t>
-      </w:r>
-      <w:r>
-        <w:t>2</w:t>
-      </w:r>
-      <w:r>
-        <w:t xml:space="preserve"> </w:t>
-      </w:r>
-      <w:r>
-        <w:t>Parameter optimization</w:t>
+        <w:t>S1.2 Parameter optimization</w:t>
       </w:r>
     </w:p>
     <w:p>
@@ -1921,10 +1912,7 @@
         <w:t xml:space="preserve"> </w:t>
       </w:r>
       <w:r>
-        <w:t>Additionally, in</w:t>
-      </w:r>
-      <w:r>
-        <w:t xml:space="preserve"> models fit with </w:t>
+        <w:t xml:space="preserve">Additionally, in models fit with </w:t>
       </w:r>
       <w:r>
         <w:rPr>
@@ -2105,15 +2093,7 @@
           <w:iCs w:val="0"/>
           <w:color w:val="auto"/>
         </w:rPr>
-        <w:t xml:space="preserve"> </w:t>
-      </w:r>
-      <w:r>
-        <w:rPr>
-          <w:i w:val="0"/>
-          <w:iCs w:val="0"/>
-          <w:color w:val="auto"/>
-        </w:rPr>
-        <w:t>Bootstrapped mean</w:t>
+        <w:t xml:space="preserve"> Bootstrapped mean</w:t>
       </w:r>
       <w:r>
         <w:rPr>
@@ -2295,7 +2275,13 @@
       </w:r>
     </w:p>
     <w:p/>
-    <w:p/>
+    <w:p>
+      <w:pPr>
+        <w:rPr>
+          <w:lang w:val="es-EC"/>
+        </w:rPr>
+      </w:pPr>
+    </w:p>
     <w:sectPr>
       <w:pgSz w:w="12240" w:h="15840"/>
       <w:pgMar w:top="1440" w:right="1440" w:bottom="1440" w:left="1440" w:header="708" w:footer="708" w:gutter="0"/>

</xml_diff>

<commit_message>
added supplemental figure with sperm whale photos
</commit_message>
<xml_diff>
--- a/Manuscript/Appendix_1_NRdorsal_analyses.docx
+++ b/Manuscript/Appendix_1_NRdorsal_analyses.docx
@@ -273,7 +273,27 @@
           <w:iCs w:val="0"/>
           <w:color w:val="auto"/>
         </w:rPr>
-        <w:t xml:space="preserve">Figure S </w:t>
+        <w:t>Figure S</w:t>
+      </w:r>
+      <w:r>
+        <w:rPr>
+          <w:b/>
+          <w:bCs/>
+          <w:i w:val="0"/>
+          <w:iCs w:val="0"/>
+          <w:color w:val="auto"/>
+        </w:rPr>
+        <w:t>1</w:t>
+      </w:r>
+      <w:r>
+        <w:rPr>
+          <w:b/>
+          <w:bCs/>
+          <w:i w:val="0"/>
+          <w:iCs w:val="0"/>
+          <w:color w:val="auto"/>
+        </w:rPr>
+        <w:t xml:space="preserve"> </w:t>
       </w:r>
       <w:r>
         <w:rPr>
@@ -719,7 +739,23 @@
           <w:bCs/>
           <w:color w:val="auto"/>
         </w:rPr>
-        <w:t xml:space="preserve">Table S </w:t>
+        <w:t>Table S</w:t>
+      </w:r>
+      <w:r>
+        <w:rPr>
+          <w:b/>
+          <w:bCs/>
+          <w:color w:val="auto"/>
+        </w:rPr>
+        <w:t>1</w:t>
+      </w:r>
+      <w:r>
+        <w:rPr>
+          <w:b/>
+          <w:bCs/>
+          <w:color w:val="auto"/>
+        </w:rPr>
+        <w:t xml:space="preserve"> </w:t>
       </w:r>
       <w:r>
         <w:rPr>
@@ -1357,7 +1393,27 @@
           <w:iCs w:val="0"/>
           <w:color w:val="auto"/>
         </w:rPr>
-        <w:t xml:space="preserve">Figure S </w:t>
+        <w:t>Figure S</w:t>
+      </w:r>
+      <w:r>
+        <w:rPr>
+          <w:b/>
+          <w:bCs/>
+          <w:i w:val="0"/>
+          <w:iCs w:val="0"/>
+          <w:color w:val="auto"/>
+        </w:rPr>
+        <w:t>1</w:t>
+      </w:r>
+      <w:r>
+        <w:rPr>
+          <w:b/>
+          <w:bCs/>
+          <w:i w:val="0"/>
+          <w:iCs w:val="0"/>
+          <w:color w:val="auto"/>
+        </w:rPr>
+        <w:t xml:space="preserve"> </w:t>
       </w:r>
       <w:r>
         <w:rPr>
@@ -1507,7 +1563,23 @@
           <w:bCs/>
           <w:color w:val="auto"/>
         </w:rPr>
-        <w:t xml:space="preserve">Figure S </w:t>
+        <w:t>Figure S</w:t>
+      </w:r>
+      <w:r>
+        <w:rPr>
+          <w:b/>
+          <w:bCs/>
+          <w:color w:val="auto"/>
+        </w:rPr>
+        <w:t>1</w:t>
+      </w:r>
+      <w:r>
+        <w:rPr>
+          <w:b/>
+          <w:bCs/>
+          <w:color w:val="auto"/>
+        </w:rPr>
+        <w:t xml:space="preserve"> </w:t>
       </w:r>
       <w:r>
         <w:rPr>
@@ -2023,7 +2095,27 @@
           <w:iCs w:val="0"/>
           <w:color w:val="auto"/>
         </w:rPr>
-        <w:t xml:space="preserve">Figure S </w:t>
+        <w:t>Figure S</w:t>
+      </w:r>
+      <w:r>
+        <w:rPr>
+          <w:b/>
+          <w:bCs/>
+          <w:i w:val="0"/>
+          <w:iCs w:val="0"/>
+          <w:color w:val="auto"/>
+        </w:rPr>
+        <w:t>1</w:t>
+      </w:r>
+      <w:r>
+        <w:rPr>
+          <w:b/>
+          <w:bCs/>
+          <w:i w:val="0"/>
+          <w:iCs w:val="0"/>
+          <w:color w:val="auto"/>
+        </w:rPr>
+        <w:t xml:space="preserve"> </w:t>
       </w:r>
       <w:r>
         <w:rPr>
@@ -2272,16 +2364,274 @@
           <w:color w:val="auto"/>
         </w:rPr>
         <w:t>Point shape denotes whether individuals were observed involved in peduncle dives (triangles = receiving, squares = doing, circles = none). Individuals that were observed receiving peduncle dives and mature males (&gt; 13.7 m) are labelled for reference. Dashed vertical lines indicate the minimum body lengths associated with sperm whale sex and age classes based on Best 1979, Best et al. 1984, and Mendes et al. 2007 as follows: calf (4 m; NB), juvenile (J; 5.5 m), sub-adult (SA; 7.6 m ), adult female (AF – 8.5 m),  adult male and mature female (AM/MF – 10 m), maximum female length (Fmax – 12 m), and mature male (MM – 13.7).</w:t>
+      </w:r>
+    </w:p>
+    <w:p>
+      <w:pPr>
+        <w:spacing w:line="240" w:lineRule="auto"/>
+      </w:pPr>
+      <w:r>
+        <w:br w:type="page"/>
+      </w:r>
+    </w:p>
+    <w:p>
+      <w:pPr>
+        <w:pStyle w:val="Title"/>
+      </w:pPr>
+      <w:r>
+        <w:lastRenderedPageBreak/>
+        <w:t xml:space="preserve">Supplementary Material </w:t>
+      </w:r>
+      <w:r>
+        <w:t>2</w:t>
+      </w:r>
+    </w:p>
+    <w:p>
+      <w:pPr>
+        <w:jc w:val="center"/>
+        <w:rPr>
+          <w:i/>
+          <w:iCs/>
+        </w:rPr>
+      </w:pPr>
+      <w:r>
+        <w:t>-</w:t>
+      </w:r>
+      <w:r>
+        <w:rPr>
+          <w:i/>
+          <w:iCs/>
+        </w:rPr>
+        <w:t>Sample photographs of measured sperm whales-</w:t>
+      </w:r>
+    </w:p>
+    <w:p>
+      <w:pPr>
+        <w:jc w:val="center"/>
+      </w:pPr>
+    </w:p>
+    <w:p>
+      <w:pPr>
+        <w:keepNext/>
+        <w:jc w:val="center"/>
+      </w:pPr>
+      <w:r>
+        <w:rPr>
+          <w:noProof/>
+        </w:rPr>
+        <w:drawing>
+          <wp:inline distT="0" distB="0" distL="0" distR="0" wp14:anchorId="647DE020" wp14:editId="66F773CA">
+            <wp:extent cx="5886568" cy="3565321"/>
+            <wp:effectExtent l="0" t="0" r="0" b="3810"/>
+            <wp:docPr id="869535565" name="Picture 2" descr="A group of whales in the water&#10;&#10;AI-generated content may be incorrect."/>
+            <wp:cNvGraphicFramePr>
+              <a:graphicFrameLocks xmlns:a="http://schemas.openxmlformats.org/drawingml/2006/main" noChangeAspect="1"/>
+            </wp:cNvGraphicFramePr>
+            <a:graphic xmlns:a="http://schemas.openxmlformats.org/drawingml/2006/main">
+              <a:graphicData uri="http://schemas.openxmlformats.org/drawingml/2006/picture">
+                <pic:pic xmlns:pic="http://schemas.openxmlformats.org/drawingml/2006/picture">
+                  <pic:nvPicPr>
+                    <pic:cNvPr id="869535565" name="Picture 2" descr="A group of whales in the water&#10;&#10;AI-generated content may be incorrect."/>
+                    <pic:cNvPicPr/>
+                  </pic:nvPicPr>
+                  <pic:blipFill rotWithShape="1">
+                    <a:blip r:embed="rId9" cstate="print">
+                      <a:extLst>
+                        <a:ext uri="{28A0092B-C50C-407E-A947-70E740481C1C}">
+                          <a14:useLocalDpi xmlns:a14="http://schemas.microsoft.com/office/drawing/2010/main" val="0"/>
+                        </a:ext>
+                      </a:extLst>
+                    </a:blip>
+                    <a:srcRect r="7127"/>
+                    <a:stretch>
+                      <a:fillRect/>
+                    </a:stretch>
+                  </pic:blipFill>
+                  <pic:spPr bwMode="auto">
+                    <a:xfrm>
+                      <a:off x="0" y="0"/>
+                      <a:ext cx="5917394" cy="3583991"/>
+                    </a:xfrm>
+                    <a:prstGeom prst="rect">
+                      <a:avLst/>
+                    </a:prstGeom>
+                    <a:ln>
+                      <a:noFill/>
+                    </a:ln>
+                    <a:extLst>
+                      <a:ext uri="{53640926-AAD7-44D8-BBD7-CCE9431645EC}">
+                        <a14:shadowObscured xmlns:a14="http://schemas.microsoft.com/office/drawing/2010/main"/>
+                      </a:ext>
+                    </a:extLst>
+                  </pic:spPr>
+                </pic:pic>
+              </a:graphicData>
+            </a:graphic>
+          </wp:inline>
+        </w:drawing>
+      </w:r>
+    </w:p>
+    <w:p>
+      <w:pPr>
+        <w:pStyle w:val="Caption"/>
+        <w:rPr>
+          <w:i w:val="0"/>
+          <w:iCs w:val="0"/>
+          <w:color w:val="auto"/>
+        </w:rPr>
+      </w:pPr>
+      <w:r>
+        <w:rPr>
+          <w:b/>
+          <w:bCs/>
+          <w:i w:val="0"/>
+          <w:iCs w:val="0"/>
+          <w:color w:val="auto"/>
+        </w:rPr>
+        <w:t xml:space="preserve">Figure S2 </w:t>
+      </w:r>
+      <w:r>
+        <w:rPr>
+          <w:b/>
+          <w:bCs/>
+          <w:i w:val="0"/>
+          <w:iCs w:val="0"/>
+          <w:color w:val="auto"/>
+        </w:rPr>
+        <w:fldChar w:fldCharType="begin"/>
+      </w:r>
+      <w:r>
+        <w:rPr>
+          <w:b/>
+          <w:bCs/>
+          <w:i w:val="0"/>
+          <w:iCs w:val="0"/>
+          <w:color w:val="auto"/>
+        </w:rPr>
+        <w:instrText xml:space="preserve"> SEQ Figure_S2 \* ARABIC </w:instrText>
+      </w:r>
+      <w:r>
+        <w:rPr>
+          <w:b/>
+          <w:bCs/>
+          <w:i w:val="0"/>
+          <w:iCs w:val="0"/>
+          <w:color w:val="auto"/>
+        </w:rPr>
+        <w:fldChar w:fldCharType="separate"/>
+      </w:r>
+      <w:r>
+        <w:rPr>
+          <w:b/>
+          <w:bCs/>
+          <w:i w:val="0"/>
+          <w:iCs w:val="0"/>
+          <w:noProof/>
+          <w:color w:val="auto"/>
+        </w:rPr>
+        <w:t>1</w:t>
+      </w:r>
+      <w:r>
+        <w:rPr>
+          <w:b/>
+          <w:bCs/>
+          <w:i w:val="0"/>
+          <w:iCs w:val="0"/>
+          <w:color w:val="auto"/>
+        </w:rPr>
+        <w:fldChar w:fldCharType="end"/>
+      </w:r>
+      <w:r>
+        <w:rPr>
+          <w:b/>
+          <w:bCs/>
+          <w:i w:val="0"/>
+          <w:iCs w:val="0"/>
+          <w:color w:val="auto"/>
+        </w:rPr>
+        <w:t xml:space="preserve">. </w:t>
+      </w:r>
+      <w:r>
+        <w:rPr>
+          <w:i w:val="0"/>
+          <w:iCs w:val="0"/>
+          <w:color w:val="auto"/>
+        </w:rPr>
+        <w:t>Sample still image close-ups of individual sperm whales analyzed. The circle at the top left of each photograph shows the bootstrapped mean posterior probability of that individual being female (</w:t>
+      </w:r>
+      <w:r>
+        <w:rPr>
+          <w:color w:val="auto"/>
+        </w:rPr>
+        <w:t>P(f)</w:t>
+      </w:r>
+      <w:r>
+        <w:rPr>
+          <w:i w:val="0"/>
+          <w:iCs w:val="0"/>
+          <w:color w:val="auto"/>
+        </w:rPr>
+        <w:t>). ID number, bootstrapped mean total length in meters (</w:t>
+      </w:r>
+      <w:r>
+        <w:rPr>
+          <w:color w:val="auto"/>
+        </w:rPr>
+        <w:t>TL</w:t>
+      </w:r>
+      <w:r>
+        <w:rPr>
+          <w:i w:val="0"/>
+          <w:iCs w:val="0"/>
+          <w:color w:val="auto"/>
+        </w:rPr>
+        <w:t xml:space="preserve">), mean </w:t>
+      </w:r>
+      <w:r>
+        <w:rPr>
+          <w:color w:val="auto"/>
+        </w:rPr>
+        <w:t>NR</w:t>
+      </w:r>
+      <w:r>
+        <w:rPr>
+          <w:color w:val="auto"/>
+          <w:vertAlign w:val="subscript"/>
+        </w:rPr>
+        <w:t>flipper</w:t>
+      </w:r>
+      <w:r>
+        <w:rPr>
+          <w:color w:val="auto"/>
+        </w:rPr>
+        <w:t xml:space="preserve"> </w:t>
+      </w:r>
+      <w:r>
+        <w:rPr>
+          <w:i w:val="0"/>
+          <w:iCs w:val="0"/>
+          <w:color w:val="auto"/>
+        </w:rPr>
+        <w:t xml:space="preserve">measurements, and the bootstrapped 95% CI range of </w:t>
+      </w:r>
+      <w:r>
+        <w:rPr>
+          <w:color w:val="auto"/>
+        </w:rPr>
+        <w:t>P(f)</w:t>
+      </w:r>
+      <w:r>
+        <w:rPr>
+          <w:i w:val="0"/>
+          <w:iCs w:val="0"/>
+          <w:color w:val="auto"/>
+        </w:rPr>
+        <w:t xml:space="preserve"> are shown below each individual photograph. </w:t>
       </w:r>
     </w:p>
     <w:p/>
-    <w:p>
-      <w:pPr>
-        <w:rPr>
-          <w:lang w:val="es-EC"/>
-        </w:rPr>
-      </w:pPr>
-    </w:p>
+    <w:p/>
+    <w:p/>
     <w:sectPr>
       <w:pgSz w:w="12240" w:h="15840"/>
       <w:pgMar w:top="1440" w:right="1440" w:bottom="1440" w:left="1440" w:header="708" w:footer="708" w:gutter="0"/>

</xml_diff>

<commit_message>
initial Discussion outline done
</commit_message>
<xml_diff>
--- a/Manuscript/Appendix_1_NRdorsal_analyses.docx
+++ b/Manuscript/Appendix_1_NRdorsal_analyses.docx
@@ -2626,7 +2626,23 @@
           <w:iCs w:val="0"/>
           <w:color w:val="auto"/>
         </w:rPr>
-        <w:t xml:space="preserve"> are shown below each individual photograph. </w:t>
+        <w:t xml:space="preserve"> are shown below each individual photograph.</w:t>
+      </w:r>
+      <w:r>
+        <w:rPr>
+          <w:i w:val="0"/>
+          <w:iCs w:val="0"/>
+          <w:color w:val="auto"/>
+        </w:rPr>
+        <w:t xml:space="preserve"> Individual ID054 is observed doing a peduncle dive onto another whale, and individual ID067 is shown receiving a peduncle dive.</w:t>
+      </w:r>
+      <w:r>
+        <w:rPr>
+          <w:i w:val="0"/>
+          <w:iCs w:val="0"/>
+          <w:color w:val="auto"/>
+        </w:rPr>
+        <w:t xml:space="preserve"> </w:t>
       </w:r>
     </w:p>
     <w:p/>

</xml_diff>